<commit_message>
editing outline and taking screenshots
</commit_message>
<xml_diff>
--- a/paper_writing_notes_drafts/paper_outline_draft2.docx
+++ b/paper_writing_notes_drafts/paper_outline_draft2.docx
@@ -47,17 +47,7 @@
           <w:sz w:val="24"/>
           <w:szCs w:val="24"/>
         </w:rPr>
-        <w:t>D</w:t>
-      </w:r>
-      <w:r>
-        <w:rPr>
-          <w:rFonts w:ascii="Calibri" w:hAnsi="Calibri"/>
-          <w:b w:val="false"/>
-          <w:bCs w:val="false"/>
-          <w:sz w:val="24"/>
-          <w:szCs w:val="24"/>
-        </w:rPr>
-        <w:t xml:space="preserve">ynamics of cryptophyte populations in the Columbia River Estuary </w:t>
+        <w:t xml:space="preserve">Dynamics of cryptophyte populations in the Columbia River Estuary </w:t>
       </w:r>
     </w:p>
     <w:p>
@@ -500,17 +490,17 @@
           <w:i w:val="false"/>
           <w:iCs w:val="false"/>
         </w:rPr>
-        <w:t>. Weekly counts of M. major</w:t>
-      </w:r>
-      <w:r>
-        <w:rPr>
-          <w:rFonts w:ascii="Calibri" w:hAnsi="Calibri"/>
-          <w:b w:val="false"/>
-          <w:bCs w:val="false"/>
-          <w:i w:val="false"/>
-          <w:iCs w:val="false"/>
-        </w:rPr>
-        <w:t xml:space="preserve"> and cryptophyte cells during a red tide bloom in 2011 showed that the abundance of small (&lt;5 um) “</w:t>
+        <w:t xml:space="preserve">. Weekly counts of M. major </w:t>
+      </w:r>
+      <w:r>
+        <w:rPr>
+          <w:rFonts w:ascii="Calibri" w:hAnsi="Calibri"/>
+          <w:b w:val="false"/>
+          <w:bCs w:val="false"/>
+          <w:i w:val="false"/>
+          <w:iCs w:val="false"/>
+        </w:rPr>
+        <w:t>and cryptophyte cells during a red tide bloom in 2011 showed that the abundance of small (&lt;5 um) “</w:t>
       </w:r>
       <w:r>
         <w:rPr>
@@ -729,7 +719,7 @@
           <w:iCs w:val="false"/>
         </w:rPr>
         <w:tab/>
-        <w:t xml:space="preserve">-estimate division rates of the combined populations of cryptophytes using size-structured </w:t>
+        <w:t xml:space="preserve">-estimate division rates of the combined populations of cryptophytes using a size-structured </w:t>
         <w:tab/>
         <w:t>division rate model from Sosik et al.</w:t>
       </w:r>
@@ -773,7 +763,7 @@
           <w:i w:val="false"/>
           <w:iCs w:val="false"/>
         </w:rPr>
-        <w:t xml:space="preserve"> abundances with flowCAM counts of the ciliate once per day </w:t>
+        <w:t xml:space="preserve"> abundances with FlowCAM counts of the ciliate once per day </w:t>
       </w:r>
     </w:p>
     <w:p>
@@ -1089,7 +1079,13 @@
         <w:rPr>
           <w:rFonts w:ascii="Calibri" w:hAnsi="Calibri"/>
         </w:rPr>
-        <w:t xml:space="preserve"> in f/2 seawater media under a (16:8 hr) light-dark cycle. The abundances of daily 1mL samples of Rhodomonas sp. were determined via cell counts using a Sedgewick-Rafter slide. Growth rates were calculated using blah equation (insert equation here). </w:t>
+        <w:t xml:space="preserve"> in f/2 seawater media under a (16:8 hr) light-dark cycle. The abundances of daily 1mL samples of Rhodomonas sp. </w:t>
+      </w:r>
+      <w:r>
+        <w:rPr>
+          <w:rFonts w:ascii="Calibri" w:hAnsi="Calibri"/>
+        </w:rPr>
+        <w:t xml:space="preserve">were determined via cell counts using a Sedgewick-Rafter slide. Growth rates were calculated using blah equation (insert equation here). </w:t>
       </w:r>
     </w:p>
     <w:p>
@@ -1155,22 +1151,36 @@
           <w:rFonts w:ascii="Calibri" w:hAnsi="Calibri"/>
         </w:rPr>
         <w:tab/>
-        <w:t>The 1mL samples of Rhodomonas sp. were later thawed over ice, and run on an Influx flow cytometer...</w:t>
-      </w:r>
-    </w:p>
-    <w:p>
-      <w:pPr>
-        <w:pStyle w:val="style0"/>
-        <w:spacing w:line="360" w:lineRule="auto"/>
-      </w:pPr>
-      <w:r>
-        <w:rPr>
-          <w:rFonts w:ascii="Calibri" w:hAnsi="Calibri"/>
-        </w:rPr>
-        <w:tab/>
-        <w:t xml:space="preserve">-I might need some help with describing the cell cycle analysis (mostly the processing of the flow </w:t>
-        <w:tab/>
-        <w:t xml:space="preserve">cytometery data) </w:t>
+        <w:t xml:space="preserve">The 1mL samples of </w:t>
+      </w:r>
+      <w:r>
+        <w:rPr>
+          <w:rFonts w:ascii="Calibri" w:hAnsi="Calibri"/>
+          <w:i/>
+          <w:iCs/>
+        </w:rPr>
+        <w:t>Rhodomonas sp.</w:t>
+      </w:r>
+      <w:r>
+        <w:rPr>
+          <w:rFonts w:ascii="Calibri" w:hAnsi="Calibri"/>
+        </w:rPr>
+        <w:t xml:space="preserve"> were later thawed over ice, and run on an Influx flow cytometer...</w:t>
+      </w:r>
+    </w:p>
+    <w:p>
+      <w:pPr>
+        <w:pStyle w:val="style0"/>
+        <w:spacing w:line="360" w:lineRule="auto"/>
+      </w:pPr>
+      <w:r>
+        <w:rPr>
+          <w:rFonts w:ascii="Calibri" w:hAnsi="Calibri"/>
+        </w:rPr>
+        <w:tab/>
+        <w:t xml:space="preserve">-I might need some help with describing the cell cycle analysis (mostly the processing of the </w:t>
+        <w:tab/>
+        <w:t xml:space="preserve">flow cytometery data) </w:t>
       </w:r>
     </w:p>
     <w:p>
@@ -2219,7 +2229,7 @@
           <w:b w:val="false"/>
           <w:bCs w:val="false"/>
         </w:rPr>
-        <w:t xml:space="preserve">. When applied to abundances measured via SeaFlow, this percent translated to between blah and blah number of </w:t>
+        <w:t xml:space="preserve">. When applied to abundances measured via SeaFlow, this percent translated to between 5.03 and 93.18 number of </w:t>
       </w:r>
       <w:r>
         <w:rPr>
@@ -2297,6 +2307,176 @@
           <w:sz w:val="24"/>
           <w:szCs w:val="24"/>
         </w:rPr>
+        <w:t>How are abundances changing over tidal cycle?</w:t>
+      </w:r>
+    </w:p>
+    <w:p>
+      <w:pPr>
+        <w:pStyle w:val="style0"/>
+        <w:spacing w:line="360" w:lineRule="auto"/>
+      </w:pPr>
+      <w:r>
+        <w:rPr>
+          <w:rFonts w:ascii="Calibri" w:hAnsi="Calibri"/>
+          <w:b w:val="false"/>
+          <w:bCs w:val="false"/>
+          <w:sz w:val="24"/>
+          <w:szCs w:val="24"/>
+        </w:rPr>
+        <w:t>-There isn't a clear pattern. What does this mean?</w:t>
+      </w:r>
+    </w:p>
+    <w:p>
+      <w:pPr>
+        <w:pStyle w:val="style0"/>
+        <w:spacing w:line="360" w:lineRule="auto"/>
+      </w:pPr>
+      <w:r>
+        <w:rPr>
+          <w:rFonts w:ascii="Calibri" w:hAnsi="Calibri"/>
+          <w:b w:val="false"/>
+          <w:bCs w:val="false"/>
+          <w:sz w:val="24"/>
+          <w:szCs w:val="24"/>
+        </w:rPr>
+        <w:tab/>
+        <w:t xml:space="preserve">-Biological processes (growth, grazing) are obscuring the relationship between tidal cycle and </w:t>
+        <w:tab/>
+        <w:t xml:space="preserve">abundance </w:t>
+      </w:r>
+    </w:p>
+    <w:p>
+      <w:pPr>
+        <w:pStyle w:val="style0"/>
+        <w:spacing w:line="360" w:lineRule="auto"/>
+      </w:pPr>
+      <w:r>
+        <w:rPr>
+          <w:rFonts w:ascii="Calibri" w:hAnsi="Calibri"/>
+          <w:b w:val="false"/>
+          <w:bCs w:val="false"/>
+          <w:sz w:val="24"/>
+          <w:szCs w:val="24"/>
+        </w:rPr>
+        <w:tab/>
+        <w:t>-Other physical processes (non-tidal) are influencing abundance???</w:t>
+      </w:r>
+    </w:p>
+    <w:p>
+      <w:pPr>
+        <w:pStyle w:val="style0"/>
+        <w:spacing w:line="360" w:lineRule="auto"/>
+      </w:pPr>
+      <w:r>
+        <w:rPr>
+          <w:rFonts w:ascii="Calibri" w:hAnsi="Calibri"/>
+          <w:b w:val="false"/>
+          <w:bCs w:val="false"/>
+          <w:sz w:val="24"/>
+          <w:szCs w:val="24"/>
+        </w:rPr>
+        <w:t xml:space="preserve">How are abundances changing over the month? </w:t>
+      </w:r>
+    </w:p>
+    <w:p>
+      <w:pPr>
+        <w:pStyle w:val="style0"/>
+        <w:spacing w:line="360" w:lineRule="auto"/>
+      </w:pPr>
+      <w:r>
+        <w:rPr>
+          <w:rFonts w:ascii="Calibri" w:hAnsi="Calibri"/>
+          <w:b w:val="false"/>
+          <w:bCs w:val="false"/>
+          <w:sz w:val="24"/>
+          <w:szCs w:val="24"/>
+        </w:rPr>
+        <w:t>-weekly average of cryptophyte abundance is highest during the first week, decreases in the middle of the month, and then increases again during the last week (</w:t>
+      </w:r>
+      <w:r>
+        <w:rPr>
+          <w:rFonts w:ascii="Calibri" w:hAnsi="Calibri"/>
+          <w:b/>
+          <w:bCs/>
+          <w:sz w:val="24"/>
+          <w:szCs w:val="24"/>
+        </w:rPr>
+        <w:t>table 1</w:t>
+      </w:r>
+      <w:r>
+        <w:rPr>
+          <w:rFonts w:ascii="Calibri" w:hAnsi="Calibri"/>
+          <w:b w:val="false"/>
+          <w:bCs w:val="false"/>
+          <w:sz w:val="24"/>
+          <w:szCs w:val="24"/>
+        </w:rPr>
+        <w:t>)</w:t>
+      </w:r>
+    </w:p>
+    <w:p>
+      <w:pPr>
+        <w:pStyle w:val="style0"/>
+        <w:spacing w:line="360" w:lineRule="auto"/>
+      </w:pPr>
+      <w:r>
+        <w:rPr/>
+      </w:r>
+    </w:p>
+    <w:p>
+      <w:pPr>
+        <w:pStyle w:val="style0"/>
+        <w:spacing w:line="360" w:lineRule="auto"/>
+      </w:pPr>
+      <w:r>
+        <w:rPr>
+          <w:rFonts w:ascii="Calibri" w:hAnsi="Calibri"/>
+          <w:b w:val="false"/>
+          <w:bCs w:val="false"/>
+          <w:sz w:val="24"/>
+          <w:szCs w:val="24"/>
+        </w:rPr>
+        <w:t>How do the division rates change with environmental conditions, and are they limited by these?</w:t>
+      </w:r>
+    </w:p>
+    <w:p>
+      <w:pPr>
+        <w:pStyle w:val="style0"/>
+        <w:spacing w:line="360" w:lineRule="auto"/>
+      </w:pPr>
+      <w:r>
+        <w:rPr>
+          <w:rFonts w:ascii="Calibri" w:hAnsi="Calibri"/>
+          <w:b w:val="false"/>
+          <w:bCs w:val="false"/>
+          <w:sz w:val="24"/>
+          <w:szCs w:val="24"/>
+        </w:rPr>
+        <w:t xml:space="preserve">-I think I need some help interpreting the data for this... </w:t>
+      </w:r>
+    </w:p>
+    <w:p>
+      <w:pPr>
+        <w:pStyle w:val="style0"/>
+        <w:spacing w:line="360" w:lineRule="auto"/>
+      </w:pPr>
+      <w:r>
+        <w:rPr/>
+      </w:r>
+    </w:p>
+    <w:p>
+      <w:pPr>
+        <w:pStyle w:val="style0"/>
+        <w:spacing w:line="360" w:lineRule="auto"/>
+      </w:pPr>
+      <w:r>
+        <w:rPr>
+          <w:rFonts w:ascii="Calibri" w:hAnsi="Calibri"/>
+          <w:b w:val="false"/>
+          <w:bCs w:val="false"/>
+          <w:sz w:val="24"/>
+          <w:szCs w:val="24"/>
+        </w:rPr>
         <w:t>Discussion of high growth rates, model:</w:t>
       </w:r>
     </w:p>
@@ -2354,9 +2534,9 @@
         </w:rPr>
         <w:t xml:space="preserve"> found in CRE (Herfort, 2011; Peterson, 2012) are way higher than </w:t>
         <w:tab/>
-        <w:t xml:space="preserve">culture, does this mean that our crazy high growth rates for the cryptophytes could potentially </w:t>
-        <w:tab/>
-        <w:t>be true?</w:t>
+        <w:t xml:space="preserve">culture, so our high growth rates for the cryptophytes are not necessarily an inaccurate </w:t>
+        <w:tab/>
+        <w:t>estimate</w:t>
       </w:r>
     </w:p>
     <w:p>
@@ -2406,28 +2586,67 @@
           <w:szCs w:val="24"/>
         </w:rPr>
         <w:tab/>
-        <w:t xml:space="preserve">-we could have multiple taxonomic groups of cryptophytes with different physiologies represented </w:t>
-        <w:tab/>
-        <w:t>within the population of cryptophytes that we observe with SeaFlow</w:t>
-      </w:r>
-    </w:p>
-    <w:p>
-      <w:pPr>
-        <w:pStyle w:val="style0"/>
-        <w:spacing w:line="360" w:lineRule="auto"/>
-      </w:pPr>
-      <w:r>
-        <w:rPr>
-          <w:rFonts w:ascii="Calibri" w:hAnsi="Calibri"/>
-          <w:b w:val="false"/>
-          <w:bCs w:val="false"/>
-          <w:sz w:val="24"/>
-          <w:szCs w:val="24"/>
-        </w:rPr>
-        <w:tab/>
-        <w:t xml:space="preserve">-evidence of trouble with model parameter optimization (hitting extremes during last two weeks </w:t>
-        <w:tab/>
-        <w:t>where we are also observing the highest division rates) (parameter plot in supplemental data)</w:t>
+        <w:t xml:space="preserve">-we could have multiple taxonomic groups of cryptophytes with different physiologies </w:t>
+        <w:tab/>
+        <w:t>represented within the population of cryptophytes that we observe with SeaFlow</w:t>
+      </w:r>
+    </w:p>
+    <w:p>
+      <w:pPr>
+        <w:pStyle w:val="style0"/>
+        <w:spacing w:line="360" w:lineRule="auto"/>
+      </w:pPr>
+      <w:r>
+        <w:rPr>
+          <w:rFonts w:ascii="Calibri" w:hAnsi="Calibri"/>
+          <w:b w:val="false"/>
+          <w:bCs w:val="false"/>
+          <w:sz w:val="24"/>
+          <w:szCs w:val="24"/>
+        </w:rPr>
+        <w:tab/>
+        <w:t xml:space="preserve">-evidence of trouble with model parameter optimization (hitting extremes during last two </w:t>
+        <w:tab/>
+        <w:t xml:space="preserve">weeks </w:t>
+        <w:tab/>
+        <w:t xml:space="preserve">where we are also observing the highest division rates) (parameter plot in supplemental </w:t>
+        <w:tab/>
+        <w:t>data)</w:t>
+      </w:r>
+    </w:p>
+    <w:p>
+      <w:pPr>
+        <w:pStyle w:val="style0"/>
+        <w:spacing w:line="360" w:lineRule="auto"/>
+      </w:pPr>
+      <w:r>
+        <w:rPr>
+          <w:rFonts w:ascii="Calibri" w:hAnsi="Calibri"/>
+          <w:b w:val="false"/>
+          <w:bCs w:val="false"/>
+          <w:sz w:val="24"/>
+          <w:szCs w:val="24"/>
+        </w:rPr>
+        <w:tab/>
+        <w:t xml:space="preserve">-we don't actually have any evidence that these assumptions were violated, and our laboratory </w:t>
+        <w:tab/>
+        <w:t xml:space="preserve">verification of the model worked out, so we still trust our results </w:t>
+      </w:r>
+    </w:p>
+    <w:p>
+      <w:pPr>
+        <w:pStyle w:val="style0"/>
+        <w:spacing w:line="360" w:lineRule="auto"/>
+      </w:pPr>
+      <w:r>
+        <w:rPr>
+          <w:rFonts w:ascii="Calibri" w:hAnsi="Calibri"/>
+          <w:b w:val="false"/>
+          <w:bCs w:val="false"/>
+          <w:sz w:val="24"/>
+          <w:szCs w:val="24"/>
+        </w:rPr>
+        <w:t xml:space="preserve">-measuring growth in the field is difficult, but this new approach eliminates many of the problems associated with other methods (i.e. dilution experiments) and is less labor-intensive </w:t>
       </w:r>
     </w:p>
     <w:p>
@@ -2580,45 +2799,23 @@
           <w:sz w:val="24"/>
           <w:szCs w:val="24"/>
         </w:rPr>
-        <w:t xml:space="preserve"> (use FISH probe picture from PZ and cite as “unpublished data”?)</w:t>
-      </w:r>
-    </w:p>
-    <w:p>
-      <w:pPr>
-        <w:pStyle w:val="style0"/>
-        <w:spacing w:line="360" w:lineRule="auto"/>
-      </w:pPr>
-      <w:r>
-        <w:rPr>
-          <w:rFonts w:ascii="Calibri" w:hAnsi="Calibri"/>
-          <w:b w:val="false"/>
-          <w:bCs w:val="false"/>
-          <w:sz w:val="24"/>
-          <w:szCs w:val="24"/>
-        </w:rPr>
-        <w:t xml:space="preserve">-mention that the day after the day with the highest M. major abundance has the lowest % of </w:t>
-      </w:r>
-      <w:r>
-        <w:rPr>
-          <w:rFonts w:ascii="Calibri" w:hAnsi="Calibri"/>
-          <w:b w:val="false"/>
-          <w:bCs w:val="false"/>
-          <w:i/>
-          <w:iCs/>
-          <w:sz w:val="24"/>
-          <w:szCs w:val="24"/>
-        </w:rPr>
-        <w:t>T. amphioexa</w:t>
-      </w:r>
-      <w:r>
-        <w:rPr>
-          <w:rFonts w:ascii="Calibri" w:hAnsi="Calibri"/>
-          <w:b w:val="false"/>
-          <w:bCs w:val="false"/>
-          <w:sz w:val="24"/>
-          <w:szCs w:val="24"/>
-        </w:rPr>
-        <w:t>, could potentially suggest selective grazing??? (</w:t>
+        <w:t xml:space="preserve"> (FISH probe picture from PZ and cite as “unpublished data”?)</w:t>
+      </w:r>
+    </w:p>
+    <w:p>
+      <w:pPr>
+        <w:pStyle w:val="style0"/>
+        <w:spacing w:line="360" w:lineRule="auto"/>
+      </w:pPr>
+      <w:r>
+        <w:rPr>
+          <w:rFonts w:ascii="Calibri" w:hAnsi="Calibri"/>
+          <w:b w:val="false"/>
+          <w:bCs w:val="false"/>
+          <w:sz w:val="24"/>
+          <w:szCs w:val="24"/>
+        </w:rPr>
+        <w:t xml:space="preserve">-discuss </w:t>
       </w:r>
       <w:r>
         <w:rPr>
@@ -2638,24 +2835,7 @@
           <w:sz w:val="24"/>
           <w:szCs w:val="24"/>
         </w:rPr>
-        <w:t>)</w:t>
-      </w:r>
-    </w:p>
-    <w:p>
-      <w:pPr>
-        <w:pStyle w:val="style0"/>
-        <w:spacing w:line="360" w:lineRule="auto"/>
-      </w:pPr>
-      <w:r>
-        <w:rPr>
-          <w:rFonts w:ascii="Calibri" w:hAnsi="Calibri"/>
-          <w:b w:val="false"/>
-          <w:bCs w:val="false"/>
-          <w:sz w:val="24"/>
-          <w:szCs w:val="24"/>
-        </w:rPr>
-        <w:tab/>
-        <w:t>-but the dinos could also be selectively grazing too (we have pics of dinos)</w:t>
+        <w:t xml:space="preserve"> </w:t>
       </w:r>
     </w:p>
     <w:p>
@@ -2928,7 +3108,7 @@
         <w:rPr>
           <w:rFonts w:ascii="Calibri" w:hAnsi="Calibri"/>
         </w:rPr>
-        <w:t xml:space="preserve">, total cryptophyte, and </w:t>
+        <w:t xml:space="preserve">, total cryptophyte weekly average, and </w:t>
       </w:r>
       <w:r>
         <w:rPr>
@@ -3015,6 +3195,7 @@
       <w:pgNumType w:fmt="decimal"/>
       <w:formProt w:val="false"/>
       <w:textDirection w:val="lrTb"/>
+      <w:docGrid w:charSpace="0" w:linePitch="240" w:type="default"/>
     </w:sectPr>
   </w:body>
 </w:document>
@@ -3034,7 +3215,7 @@
     </w:pPr>
     <w:rPr>
       <w:rFonts w:ascii="Times New Roman" w:cs="Lucida Sans" w:eastAsia="SimSun" w:hAnsi="Times New Roman"/>
-      <w:color w:val="auto"/>
+      <w:color w:val="00000A"/>
       <w:sz w:val="24"/>
       <w:szCs w:val="24"/>
       <w:lang w:bidi="hi-IN" w:eastAsia="zh-CN" w:val="en-US"/>

</xml_diff>